<commit_message>
Singleton manager magazynu dodany do sequence diagramu
</commit_message>
<xml_diff>
--- a/Buczek_Jaremowicz_4_kreacyjne.docx
+++ b/Buczek_Jaremowicz_4_kreacyjne.docx
@@ -265,15 +265,13 @@
         </w:rPr>
         <w:t xml:space="preserve">Od teraz każdy magazynier wykonując akcje na bazie danych będzie musiał w pierwszej kolejności pobrać </w:t>
       </w:r>
-      <w:proofErr w:type="spellStart"/>
-      <w:r>
-        <w:rPr>
-          <w:sz w:val="24"/>
-          <w:szCs w:val="24"/>
-        </w:rPr>
-        <w:t>akutalnie</w:t>
-      </w:r>
-      <w:proofErr w:type="spellEnd"/>
+      <w:r>
+        <w:rPr>
+          <w:sz w:val="24"/>
+          <w:szCs w:val="24"/>
+        </w:rPr>
+        <w:t>aktualnie</w:t>
+      </w:r>
       <w:r>
         <w:rPr>
           <w:sz w:val="24"/>
@@ -296,6 +294,8 @@
         </w:rPr>
         <w:t>Manager w swojej logice będzie odpowiedzialny za kolejkowanie tych akcji oraz przeprowadzenie ich w taki sposób aby nie doprowadzić do błędów w systemie.</w:t>
       </w:r>
+      <w:bookmarkStart w:id="0" w:name="_GoBack"/>
+      <w:bookmarkEnd w:id="0"/>
     </w:p>
     <w:p>
       <w:pPr>
@@ -306,8 +306,10 @@
       </w:pPr>
       <w:r>
         <w:rPr>
-          <w:sz w:val="24"/>
-          <w:szCs w:val="24"/>
+          <w:noProof/>
+          <w:sz w:val="24"/>
+          <w:szCs w:val="24"/>
+          <w:lang w:eastAsia="pl-PL"/>
         </w:rPr>
         <w:drawing>
           <wp:inline distT="0" distB="0" distL="0" distR="0" wp14:anchorId="4D6835BF" wp14:editId="653110A9">
@@ -345,8 +347,6 @@
           </wp:inline>
         </w:drawing>
       </w:r>
-      <w:bookmarkStart w:id="0" w:name="_GoBack"/>
-      <w:bookmarkEnd w:id="0"/>
     </w:p>
     <w:sectPr>
       <w:pgSz w:w="11906" w:h="16838"/>

</xml_diff>